<commit_message>
Updated documentation and added small features to the MoveSet
</commit_message>
<xml_diff>
--- a/Assets/ComboSystem/ComplexSystem.docx
+++ b/Assets/ComboSystem/ComplexSystem.docx
@@ -85,30 +85,9 @@
       <w:r>
         <w:t>, then assign the controls the fighter can use in the inputs section. You can also adjust how many colliders your attack can hit at any given frame with the hitColliderCount, adjust how long the player has inbetween inputs before the combo resets with ComboClearTimer and finally what your attack can hit with hitmask.</w:t>
       </w:r>
-    </w:p>
-    <w:p>
-      <w:r>
-        <w:t>Note that whatever you want to be affected by the attacks need to have a component derived from I</w:t>
-      </w:r>
-      <w:r>
-        <w:t>D</w:t>
-      </w:r>
-      <w:r>
-        <w:t>amageTaker</w:t>
-      </w:r>
-      <w:r>
-        <w:t>.</w:t>
-      </w:r>
-    </w:p>
-    <w:p>
-      <w:pPr>
-        <w:rPr>
-          <w:rFonts w:asciiTheme="majorHAnsi" w:eastAsiaTheme="majorEastAsia" w:hAnsiTheme="majorHAnsi" w:cstheme="majorBidi"/>
-          <w:color w:val="2F5496" w:themeColor="accent1" w:themeShade="BF"/>
-          <w:sz w:val="32"/>
-          <w:szCs w:val="32"/>
-        </w:rPr>
-      </w:pPr>
+      <w:r>
+        <w:t xml:space="preserve"> When something does get hit by an attack it sends the collider and damage data to an IAttacker which needs to be assigned in a class inheriting from IAttacker to manage the damage outcome.</w:t>
+      </w:r>
       <w:r>
         <w:br w:type="page"/>
       </w:r>
@@ -351,6 +330,117 @@
       </w:pPr>
       <w:r>
         <w:t>Returns the index of the attack within the found basic attack</w:t>
+      </w:r>
+    </w:p>
+    <w:p>
+      <w:pPr>
+        <w:pStyle w:val="NoSpacing"/>
+        <w:numPr>
+          <w:ilvl w:val="0"/>
+          <w:numId w:val="6"/>
+        </w:numPr>
+      </w:pPr>
+      <w:r>
+        <w:t xml:space="preserve">Public </w:t>
+      </w:r>
+      <w:r>
+        <w:t>AddSimpleAttack(string, KeyCode, Attack): void</w:t>
+      </w:r>
+    </w:p>
+    <w:p>
+      <w:pPr>
+        <w:pStyle w:val="NoSpacing"/>
+        <w:numPr>
+          <w:ilvl w:val="1"/>
+          <w:numId w:val="6"/>
+        </w:numPr>
+      </w:pPr>
+      <w:r>
+        <w:t>Adds a SimpleAttack to the basicAttacks array</w:t>
+      </w:r>
+    </w:p>
+    <w:p>
+      <w:pPr>
+        <w:pStyle w:val="NoSpacing"/>
+        <w:numPr>
+          <w:ilvl w:val="1"/>
+          <w:numId w:val="6"/>
+        </w:numPr>
+      </w:pPr>
+      <w:r>
+        <w:t>Note this likely will not save when the game is closed and reopened</w:t>
+      </w:r>
+    </w:p>
+    <w:p>
+      <w:pPr>
+        <w:pStyle w:val="NoSpacing"/>
+        <w:numPr>
+          <w:ilvl w:val="0"/>
+          <w:numId w:val="6"/>
+        </w:numPr>
+      </w:pPr>
+      <w:r>
+        <w:t>Public AddSimpleAttack(string, KeyCode, Attack[]): void</w:t>
+      </w:r>
+    </w:p>
+    <w:p>
+      <w:pPr>
+        <w:pStyle w:val="NoSpacing"/>
+        <w:numPr>
+          <w:ilvl w:val="1"/>
+          <w:numId w:val="6"/>
+        </w:numPr>
+      </w:pPr>
+      <w:r>
+        <w:t>Adds a SimpleAttack to the basicAttacks array</w:t>
+      </w:r>
+    </w:p>
+    <w:p>
+      <w:pPr>
+        <w:pStyle w:val="NoSpacing"/>
+        <w:numPr>
+          <w:ilvl w:val="1"/>
+          <w:numId w:val="6"/>
+        </w:numPr>
+      </w:pPr>
+      <w:r>
+        <w:t>Note this likely will not save when the game is closed and opened</w:t>
+      </w:r>
+    </w:p>
+    <w:p>
+      <w:pPr>
+        <w:pStyle w:val="NoSpacing"/>
+        <w:numPr>
+          <w:ilvl w:val="0"/>
+          <w:numId w:val="6"/>
+        </w:numPr>
+      </w:pPr>
+      <w:r>
+        <w:t>Public AddComboAttack(string, KeyCode[], Attack): void</w:t>
+      </w:r>
+    </w:p>
+    <w:p>
+      <w:pPr>
+        <w:pStyle w:val="NoSpacing"/>
+        <w:numPr>
+          <w:ilvl w:val="1"/>
+          <w:numId w:val="6"/>
+        </w:numPr>
+      </w:pPr>
+      <w:r>
+        <w:t>Adds a ComboAttack to the comboAttacks array</w:t>
+      </w:r>
+    </w:p>
+    <w:p>
+      <w:pPr>
+        <w:pStyle w:val="NoSpacing"/>
+        <w:numPr>
+          <w:ilvl w:val="1"/>
+          <w:numId w:val="6"/>
+        </w:numPr>
+      </w:pPr>
+      <w:r>
+        <w:t>Note this likely will not save when the game is closed and reopened</w:t>
       </w:r>
     </w:p>
     <w:p>
@@ -2111,6 +2201,11 @@
           <w:ilvl w:val="1"/>
           <w:numId w:val="10"/>
         </w:numPr>
+        <w:rPr>
+          <w:rStyle w:val="Hyperlink"/>
+          <w:color w:val="auto"/>
+          <w:u w:val="none"/>
+        </w:rPr>
       </w:pPr>
       <w:r>
         <w:t xml:space="preserve">De-initialize the </w:t>
@@ -2129,6 +2224,54 @@
           <w:t>ttack</w:t>
         </w:r>
       </w:hyperlink>
+    </w:p>
+    <w:p>
+      <w:pPr>
+        <w:pStyle w:val="NoSpacing"/>
+        <w:numPr>
+          <w:ilvl w:val="0"/>
+          <w:numId w:val="10"/>
+        </w:numPr>
+      </w:pPr>
+      <w:r>
+        <w:t>Public SetAttackAnim(AnimationClipPlayable): void</w:t>
+      </w:r>
+    </w:p>
+    <w:p>
+      <w:pPr>
+        <w:pStyle w:val="NoSpacing"/>
+        <w:numPr>
+          <w:ilvl w:val="1"/>
+          <w:numId w:val="10"/>
+        </w:numPr>
+      </w:pPr>
+      <w:r>
+        <w:t>Assigns and begins the current animation being played over the Animator</w:t>
+      </w:r>
+    </w:p>
+    <w:p>
+      <w:pPr>
+        <w:pStyle w:val="NoSpacing"/>
+        <w:numPr>
+          <w:ilvl w:val="0"/>
+          <w:numId w:val="10"/>
+        </w:numPr>
+      </w:pPr>
+      <w:r>
+        <w:t>Public SetAttackAnim(AnimationClip): void</w:t>
+      </w:r>
+    </w:p>
+    <w:p>
+      <w:pPr>
+        <w:pStyle w:val="NoSpacing"/>
+        <w:numPr>
+          <w:ilvl w:val="1"/>
+          <w:numId w:val="10"/>
+        </w:numPr>
+      </w:pPr>
+      <w:r>
+        <w:t>Assigns and begins the current animation being played over the Animator</w:t>
+      </w:r>
     </w:p>
     <w:p>
       <w:pPr>

</xml_diff>

<commit_message>
Begun work on example game
</commit_message>
<xml_diff>
--- a/Assets/ComboSystem/ComplexSystem.docx
+++ b/Assets/ComboSystem/ComplexSystem.docx
@@ -87,6 +87,14 @@
       </w:r>
       <w:r>
         <w:t xml:space="preserve"> When something does get hit by an attack it sends the collider and damage data to an IAttacker which needs to be assigned in a class inheriting from IAttacker to manage the damage outcome.</w:t>
+      </w:r>
+    </w:p>
+    <w:p>
+      <w:r>
+        <w:t>All of these scripts can be found in the ComboSystem namespace</w:t>
+      </w:r>
+      <w:r>
+        <w:t>.</w:t>
       </w:r>
       <w:r>
         <w:br w:type="page"/>

</xml_diff>